<commit_message>
L1 - L18 finished
</commit_message>
<xml_diff>
--- a/react.js/Notes.docx
+++ b/react.js/Notes.docx
@@ -2080,8 +2080,1189 @@
           </wp:inline>
         </w:drawing>
       </w:r>
+    </w:p>
+    <w:p>
+      <w:r>
+        <w:br w:type="page"/>
+      </w:r>
+    </w:p>
+    <w:p>
+      <w:pPr>
+        <w:ind w:left="360"/>
+        <w:rPr>
+          <w:b/>
+          <w:bCs/>
+        </w:rPr>
+      </w:pPr>
+      <w:r>
+        <w:rPr>
+          <w:b/>
+          <w:bCs/>
+        </w:rPr>
+        <w:lastRenderedPageBreak/>
+        <w:t>LESSON 12 Nesting Components</w:t>
+      </w:r>
+    </w:p>
+    <w:p>
+      <w:pPr>
+        <w:ind w:left="360"/>
+      </w:pPr>
+      <w:r>
+        <w:t xml:space="preserve">App.js =&gt; root </w:t>
+      </w:r>
+      <w:proofErr w:type="gramStart"/>
+      <w:r>
+        <w:t>component(</w:t>
+      </w:r>
+      <w:proofErr w:type="gramEnd"/>
+      <w:r>
+        <w:t>mother of all the components)</w:t>
+      </w:r>
+    </w:p>
+    <w:p>
+      <w:pPr>
+        <w:ind w:left="360"/>
+      </w:pPr>
+      <w:r>
+        <w:rPr>
+          <w:noProof/>
+        </w:rPr>
+        <w:drawing>
+          <wp:inline distT="0" distB="0" distL="0" distR="0" wp14:anchorId="4BBECCFB" wp14:editId="71CA98CA">
+            <wp:extent cx="5229225" cy="2752725"/>
+            <wp:effectExtent l="0" t="0" r="9525" b="9525"/>
+            <wp:docPr id="7" name="Picture 7"/>
+            <wp:cNvGraphicFramePr>
+              <a:graphicFrameLocks xmlns:a="http://schemas.openxmlformats.org/drawingml/2006/main" noChangeAspect="1"/>
+            </wp:cNvGraphicFramePr>
+            <a:graphic xmlns:a="http://schemas.openxmlformats.org/drawingml/2006/main">
+              <a:graphicData uri="http://schemas.openxmlformats.org/drawingml/2006/picture">
+                <pic:pic xmlns:pic="http://schemas.openxmlformats.org/drawingml/2006/picture">
+                  <pic:nvPicPr>
+                    <pic:cNvPr id="1" name=""/>
+                    <pic:cNvPicPr/>
+                  </pic:nvPicPr>
+                  <pic:blipFill>
+                    <a:blip r:embed="rId13"/>
+                    <a:stretch>
+                      <a:fillRect/>
+                    </a:stretch>
+                  </pic:blipFill>
+                  <pic:spPr>
+                    <a:xfrm>
+                      <a:off x="0" y="0"/>
+                      <a:ext cx="5229225" cy="2752725"/>
+                    </a:xfrm>
+                    <a:prstGeom prst="rect">
+                      <a:avLst/>
+                    </a:prstGeom>
+                  </pic:spPr>
+                </pic:pic>
+              </a:graphicData>
+            </a:graphic>
+          </wp:inline>
+        </w:drawing>
+      </w:r>
+    </w:p>
+    <w:p>
+      <w:pPr>
+        <w:ind w:left="360"/>
+      </w:pPr>
+      <w:r>
+        <w:rPr>
+          <w:noProof/>
+        </w:rPr>
+        <w:lastRenderedPageBreak/>
+        <w:drawing>
+          <wp:inline distT="0" distB="0" distL="0" distR="0" wp14:anchorId="7E993071" wp14:editId="55E45B35">
+            <wp:extent cx="3152775" cy="3562350"/>
+            <wp:effectExtent l="0" t="0" r="9525" b="0"/>
+            <wp:docPr id="9" name="Picture 9"/>
+            <wp:cNvGraphicFramePr>
+              <a:graphicFrameLocks xmlns:a="http://schemas.openxmlformats.org/drawingml/2006/main" noChangeAspect="1"/>
+            </wp:cNvGraphicFramePr>
+            <a:graphic xmlns:a="http://schemas.openxmlformats.org/drawingml/2006/main">
+              <a:graphicData uri="http://schemas.openxmlformats.org/drawingml/2006/picture">
+                <pic:pic xmlns:pic="http://schemas.openxmlformats.org/drawingml/2006/picture">
+                  <pic:nvPicPr>
+                    <pic:cNvPr id="1" name=""/>
+                    <pic:cNvPicPr/>
+                  </pic:nvPicPr>
+                  <pic:blipFill>
+                    <a:blip r:embed="rId14"/>
+                    <a:stretch>
+                      <a:fillRect/>
+                    </a:stretch>
+                  </pic:blipFill>
+                  <pic:spPr>
+                    <a:xfrm>
+                      <a:off x="0" y="0"/>
+                      <a:ext cx="3152775" cy="3562350"/>
+                    </a:xfrm>
+                    <a:prstGeom prst="rect">
+                      <a:avLst/>
+                    </a:prstGeom>
+                  </pic:spPr>
+                </pic:pic>
+              </a:graphicData>
+            </a:graphic>
+          </wp:inline>
+        </w:drawing>
+      </w:r>
+      <w:r>
+        <w:rPr>
+          <w:noProof/>
+        </w:rPr>
+        <w:drawing>
+          <wp:inline distT="0" distB="0" distL="0" distR="0" wp14:anchorId="09207673" wp14:editId="3D6CD5CC">
+            <wp:extent cx="3124200" cy="2619375"/>
+            <wp:effectExtent l="0" t="0" r="0" b="9525"/>
+            <wp:docPr id="10" name="Picture 10"/>
+            <wp:cNvGraphicFramePr>
+              <a:graphicFrameLocks xmlns:a="http://schemas.openxmlformats.org/drawingml/2006/main" noChangeAspect="1"/>
+            </wp:cNvGraphicFramePr>
+            <a:graphic xmlns:a="http://schemas.openxmlformats.org/drawingml/2006/main">
+              <a:graphicData uri="http://schemas.openxmlformats.org/drawingml/2006/picture">
+                <pic:pic xmlns:pic="http://schemas.openxmlformats.org/drawingml/2006/picture">
+                  <pic:nvPicPr>
+                    <pic:cNvPr id="1" name=""/>
+                    <pic:cNvPicPr/>
+                  </pic:nvPicPr>
+                  <pic:blipFill>
+                    <a:blip r:embed="rId15"/>
+                    <a:stretch>
+                      <a:fillRect/>
+                    </a:stretch>
+                  </pic:blipFill>
+                  <pic:spPr>
+                    <a:xfrm>
+                      <a:off x="0" y="0"/>
+                      <a:ext cx="3124200" cy="2619375"/>
+                    </a:xfrm>
+                    <a:prstGeom prst="rect">
+                      <a:avLst/>
+                    </a:prstGeom>
+                  </pic:spPr>
+                </pic:pic>
+              </a:graphicData>
+            </a:graphic>
+          </wp:inline>
+        </w:drawing>
+      </w:r>
+    </w:p>
+    <w:p>
+      <w:pPr>
+        <w:ind w:left="360"/>
+      </w:pPr>
+    </w:p>
+    <w:p>
+      <w:pPr>
+        <w:ind w:left="360"/>
+      </w:pPr>
+    </w:p>
+    <w:p>
+      <w:pPr>
+        <w:rPr>
+          <w:b/>
+          <w:bCs/>
+          <w:sz w:val="32"/>
+          <w:szCs w:val="32"/>
+        </w:rPr>
+      </w:pPr>
+      <w:r>
+        <w:rPr>
+          <w:b/>
+          <w:bCs/>
+          <w:sz w:val="32"/>
+          <w:szCs w:val="32"/>
+        </w:rPr>
+        <w:br w:type="page"/>
+      </w:r>
+    </w:p>
+    <w:p>
+      <w:pPr>
+        <w:ind w:left="360"/>
+        <w:rPr>
+          <w:b/>
+          <w:bCs/>
+          <w:sz w:val="32"/>
+          <w:szCs w:val="32"/>
+        </w:rPr>
+      </w:pPr>
+      <w:r>
+        <w:rPr>
+          <w:b/>
+          <w:bCs/>
+          <w:sz w:val="32"/>
+          <w:szCs w:val="32"/>
+        </w:rPr>
+        <w:lastRenderedPageBreak/>
+        <w:t xml:space="preserve">Lesson 13 </w:t>
+      </w:r>
+      <w:r>
+        <w:rPr>
+          <w:b/>
+          <w:bCs/>
+          <w:sz w:val="32"/>
+          <w:szCs w:val="32"/>
+        </w:rPr>
+        <w:t>PROPS</w:t>
+      </w:r>
+    </w:p>
+    <w:p>
+      <w:pPr>
+        <w:ind w:left="360"/>
+        <w:rPr>
+          <w:b/>
+          <w:bCs/>
+          <w:sz w:val="24"/>
+          <w:szCs w:val="24"/>
+        </w:rPr>
+      </w:pPr>
+      <w:r>
+        <w:rPr>
+          <w:b/>
+          <w:bCs/>
+          <w:sz w:val="24"/>
+          <w:szCs w:val="24"/>
+        </w:rPr>
+        <w:t>App.js:</w:t>
+      </w:r>
+    </w:p>
+    <w:p>
+      <w:pPr>
+        <w:ind w:left="360"/>
+        <w:rPr>
+          <w:b/>
+          <w:bCs/>
+          <w:sz w:val="24"/>
+          <w:szCs w:val="24"/>
+        </w:rPr>
+      </w:pPr>
+      <w:r>
+        <w:rPr>
+          <w:noProof/>
+        </w:rPr>
+        <w:drawing>
+          <wp:inline distT="0" distB="0" distL="0" distR="0" wp14:anchorId="4F9B1554" wp14:editId="0B8E28E3">
+            <wp:extent cx="2276475" cy="257175"/>
+            <wp:effectExtent l="0" t="0" r="9525" b="9525"/>
+            <wp:docPr id="11" name="Picture 11"/>
+            <wp:cNvGraphicFramePr>
+              <a:graphicFrameLocks xmlns:a="http://schemas.openxmlformats.org/drawingml/2006/main" noChangeAspect="1"/>
+            </wp:cNvGraphicFramePr>
+            <a:graphic xmlns:a="http://schemas.openxmlformats.org/drawingml/2006/main">
+              <a:graphicData uri="http://schemas.openxmlformats.org/drawingml/2006/picture">
+                <pic:pic xmlns:pic="http://schemas.openxmlformats.org/drawingml/2006/picture">
+                  <pic:nvPicPr>
+                    <pic:cNvPr id="1" name=""/>
+                    <pic:cNvPicPr/>
+                  </pic:nvPicPr>
+                  <pic:blipFill>
+                    <a:blip r:embed="rId16"/>
+                    <a:stretch>
+                      <a:fillRect/>
+                    </a:stretch>
+                  </pic:blipFill>
+                  <pic:spPr>
+                    <a:xfrm>
+                      <a:off x="0" y="0"/>
+                      <a:ext cx="2276475" cy="257175"/>
+                    </a:xfrm>
+                    <a:prstGeom prst="rect">
+                      <a:avLst/>
+                    </a:prstGeom>
+                  </pic:spPr>
+                </pic:pic>
+              </a:graphicData>
+            </a:graphic>
+          </wp:inline>
+        </w:drawing>
+      </w:r>
+    </w:p>
+    <w:p>
+      <w:pPr>
+        <w:ind w:left="360"/>
+        <w:rPr>
+          <w:b/>
+          <w:bCs/>
+          <w:sz w:val="24"/>
+          <w:szCs w:val="24"/>
+        </w:rPr>
+      </w:pPr>
+      <w:r>
+        <w:rPr>
+          <w:b/>
+          <w:bCs/>
+          <w:sz w:val="24"/>
+          <w:szCs w:val="24"/>
+        </w:rPr>
+        <w:t>Alchemy.js:</w:t>
+      </w:r>
+    </w:p>
+    <w:p>
+      <w:pPr>
+        <w:ind w:left="360"/>
+        <w:rPr>
+          <w:b/>
+          <w:bCs/>
+          <w:sz w:val="24"/>
+          <w:szCs w:val="24"/>
+        </w:rPr>
+      </w:pPr>
+      <w:r>
+        <w:rPr>
+          <w:noProof/>
+        </w:rPr>
+        <w:drawing>
+          <wp:inline distT="0" distB="0" distL="0" distR="0" wp14:anchorId="2E8CA377" wp14:editId="6467D5F6">
+            <wp:extent cx="2905125" cy="1676400"/>
+            <wp:effectExtent l="0" t="0" r="9525" b="0"/>
+            <wp:docPr id="12" name="Picture 12"/>
+            <wp:cNvGraphicFramePr>
+              <a:graphicFrameLocks xmlns:a="http://schemas.openxmlformats.org/drawingml/2006/main" noChangeAspect="1"/>
+            </wp:cNvGraphicFramePr>
+            <a:graphic xmlns:a="http://schemas.openxmlformats.org/drawingml/2006/main">
+              <a:graphicData uri="http://schemas.openxmlformats.org/drawingml/2006/picture">
+                <pic:pic xmlns:pic="http://schemas.openxmlformats.org/drawingml/2006/picture">
+                  <pic:nvPicPr>
+                    <pic:cNvPr id="1" name=""/>
+                    <pic:cNvPicPr/>
+                  </pic:nvPicPr>
+                  <pic:blipFill>
+                    <a:blip r:embed="rId17"/>
+                    <a:stretch>
+                      <a:fillRect/>
+                    </a:stretch>
+                  </pic:blipFill>
+                  <pic:spPr>
+                    <a:xfrm>
+                      <a:off x="0" y="0"/>
+                      <a:ext cx="2905125" cy="1676400"/>
+                    </a:xfrm>
+                    <a:prstGeom prst="rect">
+                      <a:avLst/>
+                    </a:prstGeom>
+                  </pic:spPr>
+                </pic:pic>
+              </a:graphicData>
+            </a:graphic>
+          </wp:inline>
+        </w:drawing>
+      </w:r>
+    </w:p>
+    <w:p>
+      <w:pPr>
+        <w:ind w:left="360"/>
+        <w:rPr>
+          <w:b/>
+          <w:bCs/>
+          <w:sz w:val="24"/>
+          <w:szCs w:val="24"/>
+        </w:rPr>
+      </w:pPr>
+    </w:p>
+    <w:p>
+      <w:pPr>
+        <w:ind w:left="360"/>
+        <w:rPr>
+          <w:b/>
+          <w:bCs/>
+          <w:sz w:val="24"/>
+          <w:szCs w:val="24"/>
+        </w:rPr>
+      </w:pPr>
+      <w:r>
+        <w:rPr>
+          <w:b/>
+          <w:bCs/>
+          <w:sz w:val="24"/>
+          <w:szCs w:val="24"/>
+        </w:rPr>
+        <w:t>Lesson 14 outputting lists</w:t>
+      </w:r>
+    </w:p>
+    <w:p>
+      <w:pPr>
+        <w:ind w:left="360"/>
+        <w:rPr>
+          <w:b/>
+          <w:bCs/>
+          <w:sz w:val="24"/>
+          <w:szCs w:val="24"/>
+        </w:rPr>
+      </w:pPr>
+      <w:r>
+        <w:rPr>
+          <w:b/>
+          <w:bCs/>
+          <w:sz w:val="24"/>
+          <w:szCs w:val="24"/>
+        </w:rPr>
+        <w:t>How to pass multiple values Alchemies?</w:t>
+      </w:r>
+    </w:p>
+    <w:p>
+      <w:pPr>
+        <w:ind w:left="360"/>
+        <w:rPr>
+          <w:sz w:val="24"/>
+          <w:szCs w:val="24"/>
+        </w:rPr>
+      </w:pPr>
+      <w:r>
+        <w:rPr>
+          <w:sz w:val="24"/>
+          <w:szCs w:val="24"/>
+        </w:rPr>
+        <w:t xml:space="preserve">Utilizing the JS </w:t>
+      </w:r>
+      <w:proofErr w:type="gramStart"/>
+      <w:r>
+        <w:rPr>
+          <w:sz w:val="24"/>
+          <w:szCs w:val="24"/>
+        </w:rPr>
+        <w:t>Map(</w:t>
+      </w:r>
+      <w:proofErr w:type="gramEnd"/>
+      <w:r>
+        <w:rPr>
+          <w:sz w:val="24"/>
+          <w:szCs w:val="24"/>
+        </w:rPr>
+        <w:t>) function:</w:t>
+      </w:r>
+    </w:p>
+    <w:p>
+      <w:pPr>
+        <w:pStyle w:val="ListParagraph"/>
+        <w:numPr>
+          <w:ilvl w:val="0"/>
+          <w:numId w:val="5"/>
+        </w:numPr>
+        <w:rPr>
+          <w:sz w:val="24"/>
+          <w:szCs w:val="24"/>
+        </w:rPr>
+      </w:pPr>
+      <w:r>
+        <w:rPr>
+          <w:sz w:val="24"/>
+          <w:szCs w:val="24"/>
+        </w:rPr>
+        <w:t>Creating state that contains alchemies list in App.js</w:t>
+      </w:r>
+    </w:p>
+    <w:p>
+      <w:pPr>
+        <w:ind w:left="360"/>
+        <w:rPr>
+          <w:sz w:val="24"/>
+          <w:szCs w:val="24"/>
+        </w:rPr>
+      </w:pPr>
+      <w:r>
+        <w:rPr>
+          <w:noProof/>
+        </w:rPr>
+        <w:drawing>
+          <wp:inline distT="0" distB="0" distL="0" distR="0" wp14:anchorId="1667C5D3" wp14:editId="261CEE5F">
+            <wp:extent cx="5400675" cy="1314450"/>
+            <wp:effectExtent l="0" t="0" r="9525" b="0"/>
+            <wp:docPr id="13" name="Picture 13"/>
+            <wp:cNvGraphicFramePr>
+              <a:graphicFrameLocks xmlns:a="http://schemas.openxmlformats.org/drawingml/2006/main" noChangeAspect="1"/>
+            </wp:cNvGraphicFramePr>
+            <a:graphic xmlns:a="http://schemas.openxmlformats.org/drawingml/2006/main">
+              <a:graphicData uri="http://schemas.openxmlformats.org/drawingml/2006/picture">
+                <pic:pic xmlns:pic="http://schemas.openxmlformats.org/drawingml/2006/picture">
+                  <pic:nvPicPr>
+                    <pic:cNvPr id="1" name=""/>
+                    <pic:cNvPicPr/>
+                  </pic:nvPicPr>
+                  <pic:blipFill>
+                    <a:blip r:embed="rId18"/>
+                    <a:stretch>
+                      <a:fillRect/>
+                    </a:stretch>
+                  </pic:blipFill>
+                  <pic:spPr>
+                    <a:xfrm>
+                      <a:off x="0" y="0"/>
+                      <a:ext cx="5400675" cy="1314450"/>
+                    </a:xfrm>
+                    <a:prstGeom prst="rect">
+                      <a:avLst/>
+                    </a:prstGeom>
+                  </pic:spPr>
+                </pic:pic>
+              </a:graphicData>
+            </a:graphic>
+          </wp:inline>
+        </w:drawing>
+      </w:r>
+    </w:p>
+    <w:p>
+      <w:pPr>
+        <w:rPr>
+          <w:sz w:val="24"/>
+          <w:szCs w:val="24"/>
+          <w:highlight w:val="lightGray"/>
+        </w:rPr>
+      </w:pPr>
+      <w:r>
+        <w:rPr>
+          <w:sz w:val="24"/>
+          <w:szCs w:val="24"/>
+          <w:highlight w:val="lightGray"/>
+        </w:rPr>
+        <w:br w:type="page"/>
+      </w:r>
+    </w:p>
+    <w:p>
+      <w:pPr>
+        <w:pStyle w:val="ListParagraph"/>
+        <w:numPr>
+          <w:ilvl w:val="0"/>
+          <w:numId w:val="5"/>
+        </w:numPr>
+        <w:rPr>
+          <w:sz w:val="24"/>
+          <w:szCs w:val="24"/>
+        </w:rPr>
+      </w:pPr>
+      <w:r>
+        <w:rPr>
+          <w:sz w:val="24"/>
+          <w:szCs w:val="24"/>
+        </w:rPr>
+        <w:lastRenderedPageBreak/>
+        <w:t xml:space="preserve">Get the props value and utilize </w:t>
+      </w:r>
+      <w:proofErr w:type="gramStart"/>
+      <w:r>
+        <w:rPr>
+          <w:sz w:val="24"/>
+          <w:szCs w:val="24"/>
+        </w:rPr>
+        <w:t>map(</w:t>
+      </w:r>
+      <w:proofErr w:type="gramEnd"/>
+      <w:r>
+        <w:rPr>
+          <w:sz w:val="24"/>
+          <w:szCs w:val="24"/>
+        </w:rPr>
+        <w:t>) function to rendering all alchemy</w:t>
+      </w:r>
+    </w:p>
+    <w:p>
+      <w:pPr>
+        <w:pStyle w:val="ListParagraph"/>
+        <w:rPr>
+          <w:sz w:val="24"/>
+          <w:szCs w:val="24"/>
+        </w:rPr>
+      </w:pPr>
+      <w:r>
+        <w:rPr>
+          <w:noProof/>
+        </w:rPr>
+        <w:drawing>
+          <wp:inline distT="0" distB="0" distL="0" distR="0" wp14:anchorId="6BB9AA0E" wp14:editId="4CBDBC6B">
+            <wp:extent cx="3676650" cy="2962275"/>
+            <wp:effectExtent l="0" t="0" r="0" b="9525"/>
+            <wp:docPr id="14" name="Picture 14"/>
+            <wp:cNvGraphicFramePr>
+              <a:graphicFrameLocks xmlns:a="http://schemas.openxmlformats.org/drawingml/2006/main" noChangeAspect="1"/>
+            </wp:cNvGraphicFramePr>
+            <a:graphic xmlns:a="http://schemas.openxmlformats.org/drawingml/2006/main">
+              <a:graphicData uri="http://schemas.openxmlformats.org/drawingml/2006/picture">
+                <pic:pic xmlns:pic="http://schemas.openxmlformats.org/drawingml/2006/picture">
+                  <pic:nvPicPr>
+                    <pic:cNvPr id="1" name=""/>
+                    <pic:cNvPicPr/>
+                  </pic:nvPicPr>
+                  <pic:blipFill>
+                    <a:blip r:embed="rId19"/>
+                    <a:stretch>
+                      <a:fillRect/>
+                    </a:stretch>
+                  </pic:blipFill>
+                  <pic:spPr>
+                    <a:xfrm>
+                      <a:off x="0" y="0"/>
+                      <a:ext cx="3676650" cy="2962275"/>
+                    </a:xfrm>
+                    <a:prstGeom prst="rect">
+                      <a:avLst/>
+                    </a:prstGeom>
+                  </pic:spPr>
+                </pic:pic>
+              </a:graphicData>
+            </a:graphic>
+          </wp:inline>
+        </w:drawing>
+      </w:r>
+    </w:p>
+    <w:p>
+      <w:pPr>
+        <w:ind w:left="360"/>
+        <w:rPr>
+          <w:sz w:val="24"/>
+          <w:szCs w:val="24"/>
+        </w:rPr>
+      </w:pPr>
+    </w:p>
+    <w:p>
+      <w:pPr>
+        <w:ind w:left="360"/>
+        <w:rPr>
+          <w:sz w:val="24"/>
+          <w:szCs w:val="24"/>
+        </w:rPr>
+      </w:pPr>
+    </w:p>
+    <w:p>
+      <w:pPr>
+        <w:ind w:left="360"/>
+        <w:rPr>
+          <w:b/>
+          <w:bCs/>
+          <w:sz w:val="32"/>
+          <w:szCs w:val="32"/>
+        </w:rPr>
+      </w:pPr>
+      <w:r>
+        <w:rPr>
+          <w:b/>
+          <w:bCs/>
+          <w:sz w:val="32"/>
+          <w:szCs w:val="32"/>
+        </w:rPr>
+        <w:t xml:space="preserve">Lesson 15 </w:t>
+      </w:r>
+      <w:r>
+        <w:rPr>
+          <w:b/>
+          <w:bCs/>
+          <w:sz w:val="32"/>
+          <w:szCs w:val="32"/>
+        </w:rPr>
+        <w:t>State</w:t>
+      </w:r>
+      <w:r>
+        <w:rPr>
+          <w:b/>
+          <w:bCs/>
+          <w:sz w:val="32"/>
+          <w:szCs w:val="32"/>
+        </w:rPr>
+        <w:t>l</w:t>
+      </w:r>
+      <w:r>
+        <w:rPr>
+          <w:b/>
+          <w:bCs/>
+          <w:sz w:val="32"/>
+          <w:szCs w:val="32"/>
+        </w:rPr>
+        <w:t>ess Components</w:t>
+      </w:r>
+    </w:p>
+    <w:p>
+      <w:pPr>
+        <w:ind w:left="360"/>
+        <w:rPr>
+          <w:b/>
+          <w:bCs/>
+          <w:sz w:val="32"/>
+          <w:szCs w:val="32"/>
+        </w:rPr>
+      </w:pPr>
+      <w:r>
+        <w:rPr>
+          <w:b/>
+          <w:bCs/>
+          <w:sz w:val="32"/>
+          <w:szCs w:val="32"/>
+        </w:rPr>
+        <w:t>Container vs UI Components</w:t>
+      </w:r>
+    </w:p>
+    <w:p>
+      <w:pPr>
+        <w:ind w:left="360"/>
+        <w:rPr>
+          <w:sz w:val="24"/>
+          <w:szCs w:val="24"/>
+        </w:rPr>
+      </w:pPr>
+      <w:r>
+        <w:rPr>
+          <w:sz w:val="24"/>
+          <w:szCs w:val="24"/>
+        </w:rPr>
+        <w:t>Container:</w:t>
+      </w:r>
+    </w:p>
+    <w:p>
+      <w:pPr>
+        <w:pStyle w:val="ListParagraph"/>
+        <w:numPr>
+          <w:ilvl w:val="0"/>
+          <w:numId w:val="6"/>
+        </w:numPr>
+        <w:rPr>
+          <w:sz w:val="24"/>
+          <w:szCs w:val="24"/>
+        </w:rPr>
+      </w:pPr>
+      <w:r>
+        <w:rPr>
+          <w:sz w:val="24"/>
+          <w:szCs w:val="24"/>
+        </w:rPr>
+        <w:t>Contain state</w:t>
+      </w:r>
+    </w:p>
+    <w:p>
+      <w:pPr>
+        <w:pStyle w:val="ListParagraph"/>
+        <w:numPr>
+          <w:ilvl w:val="0"/>
+          <w:numId w:val="6"/>
+        </w:numPr>
+        <w:rPr>
+          <w:sz w:val="24"/>
+          <w:szCs w:val="24"/>
+        </w:rPr>
+      </w:pPr>
+      <w:r>
+        <w:rPr>
+          <w:sz w:val="24"/>
+          <w:szCs w:val="24"/>
+        </w:rPr>
+        <w:t>Contain lifecycle hooks</w:t>
+      </w:r>
+    </w:p>
+    <w:p>
+      <w:pPr>
+        <w:pStyle w:val="ListParagraph"/>
+        <w:numPr>
+          <w:ilvl w:val="0"/>
+          <w:numId w:val="6"/>
+        </w:numPr>
+        <w:rPr>
+          <w:sz w:val="24"/>
+          <w:szCs w:val="24"/>
+        </w:rPr>
+      </w:pPr>
+      <w:r>
+        <w:rPr>
+          <w:sz w:val="24"/>
+          <w:szCs w:val="24"/>
+        </w:rPr>
+        <w:t>Not concerned with UI</w:t>
+      </w:r>
+    </w:p>
+    <w:p>
+      <w:pPr>
+        <w:pStyle w:val="ListParagraph"/>
+        <w:numPr>
+          <w:ilvl w:val="0"/>
+          <w:numId w:val="6"/>
+        </w:numPr>
+        <w:rPr>
+          <w:sz w:val="24"/>
+          <w:szCs w:val="24"/>
+        </w:rPr>
+      </w:pPr>
+      <w:r>
+        <w:rPr>
+          <w:sz w:val="24"/>
+          <w:szCs w:val="24"/>
+        </w:rPr>
+        <w:t>Use classes to create</w:t>
+      </w:r>
+    </w:p>
+    <w:p>
+      <w:pPr>
+        <w:ind w:left="360"/>
+        <w:rPr>
+          <w:sz w:val="24"/>
+          <w:szCs w:val="24"/>
+        </w:rPr>
+      </w:pPr>
+    </w:p>
+    <w:p>
+      <w:pPr>
+        <w:ind w:firstLine="360"/>
+        <w:rPr>
+          <w:sz w:val="24"/>
+          <w:szCs w:val="24"/>
+        </w:rPr>
+      </w:pPr>
+      <w:r>
+        <w:rPr>
+          <w:sz w:val="24"/>
+          <w:szCs w:val="24"/>
+        </w:rPr>
+        <w:t>UI Components</w:t>
+      </w:r>
+    </w:p>
+    <w:p>
+      <w:pPr>
+        <w:pStyle w:val="ListParagraph"/>
+        <w:numPr>
+          <w:ilvl w:val="0"/>
+          <w:numId w:val="7"/>
+        </w:numPr>
+        <w:rPr>
+          <w:sz w:val="24"/>
+          <w:szCs w:val="24"/>
+        </w:rPr>
+      </w:pPr>
+      <w:r>
+        <w:rPr>
+          <w:sz w:val="24"/>
+          <w:szCs w:val="24"/>
+        </w:rPr>
+        <w:t>Don’t contain state</w:t>
+      </w:r>
+    </w:p>
+    <w:p>
+      <w:pPr>
+        <w:pStyle w:val="ListParagraph"/>
+        <w:numPr>
+          <w:ilvl w:val="0"/>
+          <w:numId w:val="7"/>
+        </w:numPr>
+        <w:rPr>
+          <w:sz w:val="24"/>
+          <w:szCs w:val="24"/>
+        </w:rPr>
+      </w:pPr>
+      <w:r>
+        <w:rPr>
+          <w:sz w:val="24"/>
+          <w:szCs w:val="24"/>
+        </w:rPr>
+        <w:t>Receive data from props</w:t>
+      </w:r>
+    </w:p>
+    <w:p>
+      <w:pPr>
+        <w:pStyle w:val="ListParagraph"/>
+        <w:numPr>
+          <w:ilvl w:val="0"/>
+          <w:numId w:val="7"/>
+        </w:numPr>
+        <w:rPr>
+          <w:sz w:val="24"/>
+          <w:szCs w:val="24"/>
+        </w:rPr>
+      </w:pPr>
+      <w:r>
+        <w:rPr>
+          <w:sz w:val="24"/>
+          <w:szCs w:val="24"/>
+        </w:rPr>
+        <w:t>Only concerned with UI</w:t>
+      </w:r>
+    </w:p>
+    <w:p>
+      <w:pPr>
+        <w:pStyle w:val="ListParagraph"/>
+        <w:numPr>
+          <w:ilvl w:val="0"/>
+          <w:numId w:val="7"/>
+        </w:numPr>
+        <w:rPr>
+          <w:sz w:val="24"/>
+          <w:szCs w:val="24"/>
+        </w:rPr>
+      </w:pPr>
+      <w:r>
+        <w:rPr>
+          <w:sz w:val="24"/>
+          <w:szCs w:val="24"/>
+        </w:rPr>
+        <w:t>Use functions to create</w:t>
+      </w:r>
+    </w:p>
+    <w:p>
+      <w:pPr>
+        <w:rPr>
+          <w:sz w:val="24"/>
+          <w:szCs w:val="24"/>
+        </w:rPr>
+      </w:pPr>
+      <w:r>
+        <w:rPr>
+          <w:noProof/>
+        </w:rPr>
+        <w:lastRenderedPageBreak/>
+        <w:drawing>
+          <wp:inline distT="0" distB="0" distL="0" distR="0" wp14:anchorId="1F418300" wp14:editId="2F4B6500">
+            <wp:extent cx="4905375" cy="2066925"/>
+            <wp:effectExtent l="0" t="0" r="9525" b="9525"/>
+            <wp:docPr id="15" name="Picture 15"/>
+            <wp:cNvGraphicFramePr>
+              <a:graphicFrameLocks xmlns:a="http://schemas.openxmlformats.org/drawingml/2006/main" noChangeAspect="1"/>
+            </wp:cNvGraphicFramePr>
+            <a:graphic xmlns:a="http://schemas.openxmlformats.org/drawingml/2006/main">
+              <a:graphicData uri="http://schemas.openxmlformats.org/drawingml/2006/picture">
+                <pic:pic xmlns:pic="http://schemas.openxmlformats.org/drawingml/2006/picture">
+                  <pic:nvPicPr>
+                    <pic:cNvPr id="1" name=""/>
+                    <pic:cNvPicPr/>
+                  </pic:nvPicPr>
+                  <pic:blipFill>
+                    <a:blip r:embed="rId20"/>
+                    <a:stretch>
+                      <a:fillRect/>
+                    </a:stretch>
+                  </pic:blipFill>
+                  <pic:spPr>
+                    <a:xfrm>
+                      <a:off x="0" y="0"/>
+                      <a:ext cx="4905375" cy="2066925"/>
+                    </a:xfrm>
+                    <a:prstGeom prst="rect">
+                      <a:avLst/>
+                    </a:prstGeom>
+                  </pic:spPr>
+                </pic:pic>
+              </a:graphicData>
+            </a:graphic>
+          </wp:inline>
+        </w:drawing>
+      </w:r>
+    </w:p>
+    <w:p>
+      <w:pPr>
+        <w:rPr>
+          <w:sz w:val="24"/>
+          <w:szCs w:val="24"/>
+        </w:rPr>
+      </w:pPr>
+    </w:p>
+    <w:p>
+      <w:pPr>
+        <w:rPr>
+          <w:sz w:val="24"/>
+          <w:szCs w:val="24"/>
+        </w:rPr>
+      </w:pPr>
+      <w:r>
+        <w:rPr>
+          <w:sz w:val="24"/>
+          <w:szCs w:val="24"/>
+        </w:rPr>
+        <w:t>Blue components are UI Components which doesn’t require data and don’t have state. And we usually use function to create.</w:t>
+      </w:r>
+      <w:r>
+        <w:rPr>
+          <w:sz w:val="24"/>
+          <w:szCs w:val="24"/>
+        </w:rPr>
+        <w:t xml:space="preserve"> Example:</w:t>
+      </w:r>
+    </w:p>
+    <w:p>
+      <w:pPr>
+        <w:rPr>
+          <w:sz w:val="24"/>
+          <w:szCs w:val="24"/>
+        </w:rPr>
+      </w:pPr>
+      <w:r>
+        <w:rPr>
+          <w:noProof/>
+        </w:rPr>
+        <w:drawing>
+          <wp:inline distT="0" distB="0" distL="0" distR="0" wp14:anchorId="029CC47B" wp14:editId="532A637F">
+            <wp:extent cx="3790950" cy="4029075"/>
+            <wp:effectExtent l="0" t="0" r="0" b="9525"/>
+            <wp:docPr id="16" name="Picture 16"/>
+            <wp:cNvGraphicFramePr>
+              <a:graphicFrameLocks xmlns:a="http://schemas.openxmlformats.org/drawingml/2006/main" noChangeAspect="1"/>
+            </wp:cNvGraphicFramePr>
+            <a:graphic xmlns:a="http://schemas.openxmlformats.org/drawingml/2006/main">
+              <a:graphicData uri="http://schemas.openxmlformats.org/drawingml/2006/picture">
+                <pic:pic xmlns:pic="http://schemas.openxmlformats.org/drawingml/2006/picture">
+                  <pic:nvPicPr>
+                    <pic:cNvPr id="1" name=""/>
+                    <pic:cNvPicPr/>
+                  </pic:nvPicPr>
+                  <pic:blipFill>
+                    <a:blip r:embed="rId21"/>
+                    <a:stretch>
+                      <a:fillRect/>
+                    </a:stretch>
+                  </pic:blipFill>
+                  <pic:spPr>
+                    <a:xfrm>
+                      <a:off x="0" y="0"/>
+                      <a:ext cx="3790950" cy="4029075"/>
+                    </a:xfrm>
+                    <a:prstGeom prst="rect">
+                      <a:avLst/>
+                    </a:prstGeom>
+                  </pic:spPr>
+                </pic:pic>
+              </a:graphicData>
+            </a:graphic>
+          </wp:inline>
+        </w:drawing>
+      </w:r>
+    </w:p>
+    <w:p>
+      <w:pPr>
+        <w:rPr>
+          <w:sz w:val="24"/>
+          <w:szCs w:val="24"/>
+        </w:rPr>
+      </w:pPr>
+      <w:r>
+        <w:rPr>
+          <w:sz w:val="24"/>
+          <w:szCs w:val="24"/>
+        </w:rPr>
+        <w:t xml:space="preserve">Orange components are Container </w:t>
+      </w:r>
+    </w:p>
+    <w:p>
+      <w:pPr>
+        <w:rPr>
+          <w:sz w:val="24"/>
+          <w:szCs w:val="24"/>
+        </w:rPr>
+      </w:pPr>
+    </w:p>
+    <w:p>
+      <w:pPr>
+        <w:rPr>
+          <w:sz w:val="24"/>
+          <w:szCs w:val="24"/>
+        </w:rPr>
+      </w:pPr>
+    </w:p>
+    <w:p>
+      <w:pPr>
+        <w:rPr>
+          <w:sz w:val="24"/>
+          <w:szCs w:val="24"/>
+        </w:rPr>
+      </w:pPr>
+      <w:r>
+        <w:rPr>
+          <w:sz w:val="24"/>
+          <w:szCs w:val="24"/>
+        </w:rPr>
+        <w:br w:type="page"/>
+      </w:r>
+    </w:p>
+    <w:p>
+      <w:pPr>
+        <w:rPr>
+          <w:b/>
+          <w:bCs/>
+          <w:sz w:val="36"/>
+          <w:szCs w:val="36"/>
+        </w:rPr>
+      </w:pPr>
+      <w:r>
+        <w:rPr>
+          <w:b/>
+          <w:bCs/>
+          <w:sz w:val="36"/>
+          <w:szCs w:val="36"/>
+        </w:rPr>
+        <w:lastRenderedPageBreak/>
+        <w:t>Lesson 1</w:t>
+      </w:r>
+      <w:r>
+        <w:rPr>
+          <w:b/>
+          <w:bCs/>
+          <w:sz w:val="36"/>
+          <w:szCs w:val="36"/>
+        </w:rPr>
+        <w:t>7</w:t>
+      </w:r>
+      <w:r>
+        <w:rPr>
+          <w:b/>
+          <w:bCs/>
+          <w:sz w:val="36"/>
+          <w:szCs w:val="36"/>
+        </w:rPr>
+        <w:t xml:space="preserve"> Form revisited</w:t>
+      </w:r>
       <w:bookmarkStart w:id="0" w:name="_GoBack"/>
-      <w:bookmarkEnd w:id="0"/>
+    </w:p>
+    <w:bookmarkEnd w:id="0"/>
+    <w:p>
+      <w:pPr>
+        <w:rPr>
+          <w:b/>
+          <w:bCs/>
+          <w:sz w:val="36"/>
+          <w:szCs w:val="36"/>
+        </w:rPr>
+      </w:pPr>
+      <w:r>
+        <w:rPr>
+          <w:b/>
+          <w:bCs/>
+          <w:sz w:val="36"/>
+          <w:szCs w:val="36"/>
+        </w:rPr>
+        <w:t>Lesson 18 F</w:t>
+      </w:r>
+      <w:r>
+        <w:rPr>
+          <w:b/>
+          <w:bCs/>
+          <w:sz w:val="36"/>
+          <w:szCs w:val="36"/>
+        </w:rPr>
+        <w:t>unctions as Props</w:t>
+      </w:r>
+    </w:p>
+    <w:p>
+      <w:pPr>
+        <w:rPr>
+          <w:sz w:val="24"/>
+          <w:szCs w:val="24"/>
+        </w:rPr>
+      </w:pPr>
+    </w:p>
+    <w:p>
+      <w:pPr>
+        <w:rPr>
+          <w:sz w:val="24"/>
+          <w:szCs w:val="24"/>
+        </w:rPr>
+      </w:pPr>
+      <w:r>
+        <w:rPr>
+          <w:sz w:val="24"/>
+          <w:szCs w:val="24"/>
+        </w:rPr>
+        <w:t xml:space="preserve"> </w:t>
+      </w:r>
+    </w:p>
+    <w:p>
+      <w:pPr>
+        <w:rPr>
+          <w:sz w:val="24"/>
+          <w:szCs w:val="24"/>
+        </w:rPr>
+      </w:pPr>
     </w:p>
     <w:sectPr>
       <w:pgSz w:w="11906" w:h="16838"/>
@@ -2096,6 +3277,184 @@
 <file path=word/numbering.xml><?xml version="1.0" encoding="utf-8"?>
 <w:numbering xmlns:wpc="http://schemas.microsoft.com/office/word/2010/wordprocessingCanvas" xmlns:cx="http://schemas.microsoft.com/office/drawing/2014/chartex" xmlns:cx1="http://schemas.microsoft.com/office/drawing/2015/9/8/chartex" xmlns:cx2="http://schemas.microsoft.com/office/drawing/2015/10/21/chartex" xmlns:cx3="http://schemas.microsoft.com/office/drawing/2016/5/9/chartex" xmlns:cx4="http://schemas.microsoft.com/office/drawing/2016/5/10/chartex" xmlns:cx5="http://schemas.microsoft.com/office/drawing/2016/5/11/chartex" xmlns:cx6="http://schemas.microsoft.com/office/drawing/2016/5/12/chartex" xmlns:cx7="http://schemas.microsoft.com/office/drawing/2016/5/13/chartex" xmlns:cx8="http://schemas.microsoft.com/office/drawing/2016/5/14/chartex" xmlns:mc="http://schemas.openxmlformats.org/markup-compatibility/2006" xmlns:aink="http://schemas.microsoft.com/office/drawing/2016/ink" xmlns:am3d="http://schemas.microsoft.com/office/drawing/2017/model3d" xmlns:o="urn:schemas-microsoft-com:office:office" xmlns:r="http://schemas.openxmlformats.org/officeDocument/2006/relationships" xmlns:m="http://schemas.openxmlformats.org/officeDocument/2006/math" xmlns:v="urn:schemas-microsoft-com:vml" xmlns:wp14="http://schemas.microsoft.com/office/word/2010/wordprocessingDrawing" xmlns:wp="http://schemas.openxmlformats.org/drawingml/2006/wordprocessingDrawing" xmlns:w10="urn:schemas-microsoft-com:office:word" xmlns:w="http://schemas.openxmlformats.org/wordprocessingml/2006/main" xmlns:w14="http://schemas.microsoft.com/office/word/2010/wordml" xmlns:w15="http://schemas.microsoft.com/office/word/2012/wordml" xmlns:w16cid="http://schemas.microsoft.com/office/word/2016/wordml/cid" xmlns:w16se="http://schemas.microsoft.com/office/word/2015/wordml/symex" xmlns:wpg="http://schemas.microsoft.com/office/word/2010/wordprocessingGroup" xmlns:wpi="http://schemas.microsoft.com/office/word/2010/wordprocessingInk" xmlns:wne="http://schemas.microsoft.com/office/word/2006/wordml" xmlns:wps="http://schemas.microsoft.com/office/word/2010/wordprocessingShape" mc:Ignorable="w14 w15 w16se w16cid wp14">
   <w:abstractNum w:abstractNumId="0" w15:restartNumberingAfterBreak="0">
+    <w:nsid w:val="06E76CE3"/>
+    <w:multiLevelType w:val="hybridMultilevel"/>
+    <w:tmpl w:val="7FC8B128"/>
+    <w:lvl w:ilvl="0" w:tplc="0C09000F">
+      <w:start w:val="1"/>
+      <w:numFmt w:val="decimal"/>
+      <w:lvlText w:val="%1."/>
+      <w:lvlJc w:val="left"/>
+      <w:pPr>
+        <w:ind w:left="720" w:hanging="360"/>
+      </w:pPr>
+      <w:rPr>
+        <w:rFonts w:hint="default"/>
+      </w:rPr>
+    </w:lvl>
+    <w:lvl w:ilvl="1" w:tplc="0C090019" w:tentative="1">
+      <w:start w:val="1"/>
+      <w:numFmt w:val="lowerLetter"/>
+      <w:lvlText w:val="%2."/>
+      <w:lvlJc w:val="left"/>
+      <w:pPr>
+        <w:ind w:left="1440" w:hanging="360"/>
+      </w:pPr>
+    </w:lvl>
+    <w:lvl w:ilvl="2" w:tplc="0C09001B" w:tentative="1">
+      <w:start w:val="1"/>
+      <w:numFmt w:val="lowerRoman"/>
+      <w:lvlText w:val="%3."/>
+      <w:lvlJc w:val="right"/>
+      <w:pPr>
+        <w:ind w:left="2160" w:hanging="180"/>
+      </w:pPr>
+    </w:lvl>
+    <w:lvl w:ilvl="3" w:tplc="0C09000F" w:tentative="1">
+      <w:start w:val="1"/>
+      <w:numFmt w:val="decimal"/>
+      <w:lvlText w:val="%4."/>
+      <w:lvlJc w:val="left"/>
+      <w:pPr>
+        <w:ind w:left="2880" w:hanging="360"/>
+      </w:pPr>
+    </w:lvl>
+    <w:lvl w:ilvl="4" w:tplc="0C090019" w:tentative="1">
+      <w:start w:val="1"/>
+      <w:numFmt w:val="lowerLetter"/>
+      <w:lvlText w:val="%5."/>
+      <w:lvlJc w:val="left"/>
+      <w:pPr>
+        <w:ind w:left="3600" w:hanging="360"/>
+      </w:pPr>
+    </w:lvl>
+    <w:lvl w:ilvl="5" w:tplc="0C09001B" w:tentative="1">
+      <w:start w:val="1"/>
+      <w:numFmt w:val="lowerRoman"/>
+      <w:lvlText w:val="%6."/>
+      <w:lvlJc w:val="right"/>
+      <w:pPr>
+        <w:ind w:left="4320" w:hanging="180"/>
+      </w:pPr>
+    </w:lvl>
+    <w:lvl w:ilvl="6" w:tplc="0C09000F" w:tentative="1">
+      <w:start w:val="1"/>
+      <w:numFmt w:val="decimal"/>
+      <w:lvlText w:val="%7."/>
+      <w:lvlJc w:val="left"/>
+      <w:pPr>
+        <w:ind w:left="5040" w:hanging="360"/>
+      </w:pPr>
+    </w:lvl>
+    <w:lvl w:ilvl="7" w:tplc="0C090019" w:tentative="1">
+      <w:start w:val="1"/>
+      <w:numFmt w:val="lowerLetter"/>
+      <w:lvlText w:val="%8."/>
+      <w:lvlJc w:val="left"/>
+      <w:pPr>
+        <w:ind w:left="5760" w:hanging="360"/>
+      </w:pPr>
+    </w:lvl>
+    <w:lvl w:ilvl="8" w:tplc="0C09001B" w:tentative="1">
+      <w:start w:val="1"/>
+      <w:numFmt w:val="lowerRoman"/>
+      <w:lvlText w:val="%9."/>
+      <w:lvlJc w:val="right"/>
+      <w:pPr>
+        <w:ind w:left="6480" w:hanging="180"/>
+      </w:pPr>
+    </w:lvl>
+  </w:abstractNum>
+  <w:abstractNum w:abstractNumId="1" w15:restartNumberingAfterBreak="0">
+    <w:nsid w:val="14721247"/>
+    <w:multiLevelType w:val="hybridMultilevel"/>
+    <w:tmpl w:val="60B0AE42"/>
+    <w:lvl w:ilvl="0" w:tplc="0C09000F">
+      <w:start w:val="1"/>
+      <w:numFmt w:val="decimal"/>
+      <w:lvlText w:val="%1."/>
+      <w:lvlJc w:val="left"/>
+      <w:pPr>
+        <w:ind w:left="720" w:hanging="360"/>
+      </w:pPr>
+      <w:rPr>
+        <w:rFonts w:hint="default"/>
+      </w:rPr>
+    </w:lvl>
+    <w:lvl w:ilvl="1" w:tplc="0C090019" w:tentative="1">
+      <w:start w:val="1"/>
+      <w:numFmt w:val="lowerLetter"/>
+      <w:lvlText w:val="%2."/>
+      <w:lvlJc w:val="left"/>
+      <w:pPr>
+        <w:ind w:left="1440" w:hanging="360"/>
+      </w:pPr>
+    </w:lvl>
+    <w:lvl w:ilvl="2" w:tplc="0C09001B" w:tentative="1">
+      <w:start w:val="1"/>
+      <w:numFmt w:val="lowerRoman"/>
+      <w:lvlText w:val="%3."/>
+      <w:lvlJc w:val="right"/>
+      <w:pPr>
+        <w:ind w:left="2160" w:hanging="180"/>
+      </w:pPr>
+    </w:lvl>
+    <w:lvl w:ilvl="3" w:tplc="0C09000F" w:tentative="1">
+      <w:start w:val="1"/>
+      <w:numFmt w:val="decimal"/>
+      <w:lvlText w:val="%4."/>
+      <w:lvlJc w:val="left"/>
+      <w:pPr>
+        <w:ind w:left="2880" w:hanging="360"/>
+      </w:pPr>
+    </w:lvl>
+    <w:lvl w:ilvl="4" w:tplc="0C090019" w:tentative="1">
+      <w:start w:val="1"/>
+      <w:numFmt w:val="lowerLetter"/>
+      <w:lvlText w:val="%5."/>
+      <w:lvlJc w:val="left"/>
+      <w:pPr>
+        <w:ind w:left="3600" w:hanging="360"/>
+      </w:pPr>
+    </w:lvl>
+    <w:lvl w:ilvl="5" w:tplc="0C09001B" w:tentative="1">
+      <w:start w:val="1"/>
+      <w:numFmt w:val="lowerRoman"/>
+      <w:lvlText w:val="%6."/>
+      <w:lvlJc w:val="right"/>
+      <w:pPr>
+        <w:ind w:left="4320" w:hanging="180"/>
+      </w:pPr>
+    </w:lvl>
+    <w:lvl w:ilvl="6" w:tplc="0C09000F" w:tentative="1">
+      <w:start w:val="1"/>
+      <w:numFmt w:val="decimal"/>
+      <w:lvlText w:val="%7."/>
+      <w:lvlJc w:val="left"/>
+      <w:pPr>
+        <w:ind w:left="5040" w:hanging="360"/>
+      </w:pPr>
+    </w:lvl>
+    <w:lvl w:ilvl="7" w:tplc="0C090019" w:tentative="1">
+      <w:start w:val="1"/>
+      <w:numFmt w:val="lowerLetter"/>
+      <w:lvlText w:val="%8."/>
+      <w:lvlJc w:val="left"/>
+      <w:pPr>
+        <w:ind w:left="5760" w:hanging="360"/>
+      </w:pPr>
+    </w:lvl>
+    <w:lvl w:ilvl="8" w:tplc="0C09001B" w:tentative="1">
+      <w:start w:val="1"/>
+      <w:numFmt w:val="lowerRoman"/>
+      <w:lvlText w:val="%9."/>
+      <w:lvlJc w:val="right"/>
+      <w:pPr>
+        <w:ind w:left="6480" w:hanging="180"/>
+      </w:pPr>
+    </w:lvl>
+  </w:abstractNum>
+  <w:abstractNum w:abstractNumId="2" w15:restartNumberingAfterBreak="0">
     <w:nsid w:val="266F2A0B"/>
     <w:multiLevelType w:val="hybridMultilevel"/>
     <w:tmpl w:val="6BEA6BC6"/>
@@ -2181,7 +3540,7 @@
       </w:pPr>
     </w:lvl>
   </w:abstractNum>
-  <w:abstractNum w:abstractNumId="1" w15:restartNumberingAfterBreak="0">
+  <w:abstractNum w:abstractNumId="3" w15:restartNumberingAfterBreak="0">
     <w:nsid w:val="2FC67B5F"/>
     <w:multiLevelType w:val="hybridMultilevel"/>
     <w:tmpl w:val="B97414AC"/>
@@ -2270,7 +3629,7 @@
       </w:pPr>
     </w:lvl>
   </w:abstractNum>
-  <w:abstractNum w:abstractNumId="2" w15:restartNumberingAfterBreak="0">
+  <w:abstractNum w:abstractNumId="4" w15:restartNumberingAfterBreak="0">
     <w:nsid w:val="3C0A1C18"/>
     <w:multiLevelType w:val="hybridMultilevel"/>
     <w:tmpl w:val="6A76A69C"/>
@@ -2359,7 +3718,96 @@
       </w:pPr>
     </w:lvl>
   </w:abstractNum>
-  <w:abstractNum w:abstractNumId="3" w15:restartNumberingAfterBreak="0">
+  <w:abstractNum w:abstractNumId="5" w15:restartNumberingAfterBreak="0">
+    <w:nsid w:val="59207793"/>
+    <w:multiLevelType w:val="hybridMultilevel"/>
+    <w:tmpl w:val="1B9C737C"/>
+    <w:lvl w:ilvl="0" w:tplc="0C09000F">
+      <w:start w:val="1"/>
+      <w:numFmt w:val="decimal"/>
+      <w:lvlText w:val="%1."/>
+      <w:lvlJc w:val="left"/>
+      <w:pPr>
+        <w:ind w:left="720" w:hanging="360"/>
+      </w:pPr>
+      <w:rPr>
+        <w:rFonts w:hint="default"/>
+      </w:rPr>
+    </w:lvl>
+    <w:lvl w:ilvl="1" w:tplc="0C090019" w:tentative="1">
+      <w:start w:val="1"/>
+      <w:numFmt w:val="lowerLetter"/>
+      <w:lvlText w:val="%2."/>
+      <w:lvlJc w:val="left"/>
+      <w:pPr>
+        <w:ind w:left="1440" w:hanging="360"/>
+      </w:pPr>
+    </w:lvl>
+    <w:lvl w:ilvl="2" w:tplc="0C09001B" w:tentative="1">
+      <w:start w:val="1"/>
+      <w:numFmt w:val="lowerRoman"/>
+      <w:lvlText w:val="%3."/>
+      <w:lvlJc w:val="right"/>
+      <w:pPr>
+        <w:ind w:left="2160" w:hanging="180"/>
+      </w:pPr>
+    </w:lvl>
+    <w:lvl w:ilvl="3" w:tplc="0C09000F" w:tentative="1">
+      <w:start w:val="1"/>
+      <w:numFmt w:val="decimal"/>
+      <w:lvlText w:val="%4."/>
+      <w:lvlJc w:val="left"/>
+      <w:pPr>
+        <w:ind w:left="2880" w:hanging="360"/>
+      </w:pPr>
+    </w:lvl>
+    <w:lvl w:ilvl="4" w:tplc="0C090019" w:tentative="1">
+      <w:start w:val="1"/>
+      <w:numFmt w:val="lowerLetter"/>
+      <w:lvlText w:val="%5."/>
+      <w:lvlJc w:val="left"/>
+      <w:pPr>
+        <w:ind w:left="3600" w:hanging="360"/>
+      </w:pPr>
+    </w:lvl>
+    <w:lvl w:ilvl="5" w:tplc="0C09001B" w:tentative="1">
+      <w:start w:val="1"/>
+      <w:numFmt w:val="lowerRoman"/>
+      <w:lvlText w:val="%6."/>
+      <w:lvlJc w:val="right"/>
+      <w:pPr>
+        <w:ind w:left="4320" w:hanging="180"/>
+      </w:pPr>
+    </w:lvl>
+    <w:lvl w:ilvl="6" w:tplc="0C09000F" w:tentative="1">
+      <w:start w:val="1"/>
+      <w:numFmt w:val="decimal"/>
+      <w:lvlText w:val="%7."/>
+      <w:lvlJc w:val="left"/>
+      <w:pPr>
+        <w:ind w:left="5040" w:hanging="360"/>
+      </w:pPr>
+    </w:lvl>
+    <w:lvl w:ilvl="7" w:tplc="0C090019" w:tentative="1">
+      <w:start w:val="1"/>
+      <w:numFmt w:val="lowerLetter"/>
+      <w:lvlText w:val="%8."/>
+      <w:lvlJc w:val="left"/>
+      <w:pPr>
+        <w:ind w:left="5760" w:hanging="360"/>
+      </w:pPr>
+    </w:lvl>
+    <w:lvl w:ilvl="8" w:tplc="0C09001B" w:tentative="1">
+      <w:start w:val="1"/>
+      <w:numFmt w:val="lowerRoman"/>
+      <w:lvlText w:val="%9."/>
+      <w:lvlJc w:val="right"/>
+      <w:pPr>
+        <w:ind w:left="6480" w:hanging="180"/>
+      </w:pPr>
+    </w:lvl>
+  </w:abstractNum>
+  <w:abstractNum w:abstractNumId="6" w15:restartNumberingAfterBreak="0">
     <w:nsid w:val="68EF577F"/>
     <w:multiLevelType w:val="hybridMultilevel"/>
     <w:tmpl w:val="7C44BEE6"/>
@@ -2472,16 +3920,25 @@
     </w:lvl>
   </w:abstractNum>
   <w:num w:numId="1">
-    <w:abstractNumId w:val="0"/>
+    <w:abstractNumId w:val="2"/>
   </w:num>
   <w:num w:numId="2">
+    <w:abstractNumId w:val="6"/>
+  </w:num>
+  <w:num w:numId="3">
+    <w:abstractNumId w:val="4"/>
+  </w:num>
+  <w:num w:numId="4">
     <w:abstractNumId w:val="3"/>
   </w:num>
-  <w:num w:numId="3">
-    <w:abstractNumId w:val="2"/>
+  <w:num w:numId="5">
+    <w:abstractNumId w:val="5"/>
   </w:num>
-  <w:num w:numId="4">
+  <w:num w:numId="6">
     <w:abstractNumId w:val="1"/>
+  </w:num>
+  <w:num w:numId="7">
+    <w:abstractNumId w:val="0"/>
   </w:num>
 </w:numbering>
 </file>
@@ -2609,6 +4066,7 @@
     <w:lsdException w:name="HTML Sample" w:semiHidden="1" w:unhideWhenUsed="1"/>
     <w:lsdException w:name="HTML Typewriter" w:semiHidden="1" w:unhideWhenUsed="1"/>
     <w:lsdException w:name="HTML Variable" w:semiHidden="1" w:unhideWhenUsed="1"/>
+    <w:lsdException w:name="Normal Table" w:semiHidden="1" w:unhideWhenUsed="1"/>
     <w:lsdException w:name="annotation subject" w:semiHidden="1" w:unhideWhenUsed="1"/>
     <w:lsdException w:name="No List" w:semiHidden="1" w:unhideWhenUsed="1"/>
     <w:lsdException w:name="Outline List 1" w:semiHidden="1" w:unhideWhenUsed="1"/>
@@ -2655,8 +4113,10 @@
     <w:lsdException w:name="Table Subtle 2" w:semiHidden="1" w:unhideWhenUsed="1"/>
     <w:lsdException w:name="Table Web 1" w:semiHidden="1" w:unhideWhenUsed="1"/>
     <w:lsdException w:name="Table Web 2" w:semiHidden="1" w:unhideWhenUsed="1"/>
+    <w:lsdException w:name="Table Web 3" w:semiHidden="1" w:unhideWhenUsed="1"/>
     <w:lsdException w:name="Balloon Text" w:semiHidden="1" w:unhideWhenUsed="1"/>
     <w:lsdException w:name="Table Grid" w:uiPriority="39"/>
+    <w:lsdException w:name="Table Theme" w:semiHidden="1" w:unhideWhenUsed="1"/>
     <w:lsdException w:name="Placeholder Text" w:semiHidden="1"/>
     <w:lsdException w:name="No Spacing" w:uiPriority="1" w:qFormat="1"/>
     <w:lsdException w:name="Light Shading" w:uiPriority="60"/>
@@ -2885,6 +4345,7 @@
   <w:style w:type="character" w:default="1" w:styleId="DefaultParagraphFont">
     <w:name w:val="Default Paragraph Font"/>
     <w:uiPriority w:val="1"/>
+    <w:semiHidden/>
     <w:unhideWhenUsed/>
   </w:style>
   <w:style w:type="table" w:default="1" w:styleId="TableNormal">

</xml_diff>